<commit_message>
added a section which describes how to migrate from bootloader v1.1.0 to v2.x.x
svn path=/trunk/iCub/firmware/; revision=29653
</commit_message>
<xml_diff>
--- a/emBODY/eBdocs/arch-dspic/TSD-ICUBUNIT-dspic-system-behaviour-applications.docx
+++ b/emBODY/eBdocs/arch-dspic/TSD-ICUBUNIT-dspic-system-behaviour-applications.docx
@@ -489,19 +489,11 @@
               </w:rPr>
               <w:t xml:space="preserve">IIT - </w:t>
             </w:r>
-            <w:proofErr w:type="spellStart"/>
             <w:r>
               <w:rPr>
                 <w:lang w:val="en-US"/>
               </w:rPr>
-              <w:t>iCub</w:t>
-            </w:r>
-            <w:proofErr w:type="spellEnd"/>
-            <w:r>
-              <w:rPr>
-                <w:lang w:val="en-US"/>
-              </w:rPr>
-              <w:t xml:space="preserve"> Facility</w:t>
+              <w:t>iCub Facility</w:t>
             </w:r>
           </w:p>
         </w:tc>
@@ -1689,8 +1681,6 @@
         <w:t>Table of Contents</w:t>
       </w:r>
     </w:p>
-    <w:bookmarkStart w:id="0" w:name="_GoBack"/>
-    <w:bookmarkEnd w:id="0"/>
     <w:p>
       <w:pPr>
         <w:pStyle w:val="TOC1"/>
@@ -1710,7 +1700,7 @@
       <w:r>
         <w:fldChar w:fldCharType="separate"/>
       </w:r>
-      <w:hyperlink w:anchor="_Toc376868338" w:history="1">
+      <w:hyperlink w:anchor="_Toc396314132" w:history="1">
         <w:r>
           <w:rPr>
             <w:rStyle w:val="Hyperlink"/>
@@ -1748,7 +1738,7 @@
           <w:rPr>
             <w:webHidden/>
           </w:rPr>
-          <w:instrText xml:space="preserve"> PAGEREF _Toc376868338 \h </w:instrText>
+          <w:instrText xml:space="preserve"> PAGEREF _Toc396314132 \h </w:instrText>
         </w:r>
         <w:r>
           <w:rPr>
@@ -1785,7 +1775,7 @@
           <w:lang w:eastAsia="en-US"/>
         </w:rPr>
       </w:pPr>
-      <w:hyperlink w:anchor="_Toc376868339" w:history="1">
+      <w:hyperlink w:anchor="_Toc396314133" w:history="1">
         <w:r>
           <w:rPr>
             <w:rStyle w:val="Hyperlink"/>
@@ -1823,7 +1813,7 @@
           <w:rPr>
             <w:webHidden/>
           </w:rPr>
-          <w:instrText xml:space="preserve"> PAGEREF _Toc376868339 \h </w:instrText>
+          <w:instrText xml:space="preserve"> PAGEREF _Toc396314133 \h </w:instrText>
         </w:r>
         <w:r>
           <w:rPr>
@@ -1863,7 +1853,7 @@
           <w:lang w:eastAsia="en-US"/>
         </w:rPr>
       </w:pPr>
-      <w:hyperlink w:anchor="_Toc376868340" w:history="1">
+      <w:hyperlink w:anchor="_Toc396314134" w:history="1">
         <w:r>
           <w:rPr>
             <w:rStyle w:val="Hyperlink"/>
@@ -1901,7 +1891,7 @@
           <w:rPr>
             <w:webHidden/>
           </w:rPr>
-          <w:instrText xml:space="preserve"> PAGEREF _Toc376868340 \h </w:instrText>
+          <w:instrText xml:space="preserve"> PAGEREF _Toc396314134 \h </w:instrText>
         </w:r>
         <w:r>
           <w:rPr>
@@ -1941,7 +1931,7 @@
           <w:lang w:eastAsia="en-US"/>
         </w:rPr>
       </w:pPr>
-      <w:hyperlink w:anchor="_Toc376868341" w:history="1">
+      <w:hyperlink w:anchor="_Toc396314135" w:history="1">
         <w:r>
           <w:rPr>
             <w:rStyle w:val="Hyperlink"/>
@@ -1979,7 +1969,7 @@
           <w:rPr>
             <w:webHidden/>
           </w:rPr>
-          <w:instrText xml:space="preserve"> PAGEREF _Toc376868341 \h </w:instrText>
+          <w:instrText xml:space="preserve"> PAGEREF _Toc396314135 \h </w:instrText>
         </w:r>
         <w:r>
           <w:rPr>
@@ -2019,7 +2009,7 @@
           <w:lang w:eastAsia="en-US"/>
         </w:rPr>
       </w:pPr>
-      <w:hyperlink w:anchor="_Toc376868342" w:history="1">
+      <w:hyperlink w:anchor="_Toc396314136" w:history="1">
         <w:r>
           <w:rPr>
             <w:rStyle w:val="Hyperlink"/>
@@ -2057,7 +2047,7 @@
           <w:rPr>
             <w:webHidden/>
           </w:rPr>
-          <w:instrText xml:space="preserve"> PAGEREF _Toc376868342 \h </w:instrText>
+          <w:instrText xml:space="preserve"> PAGEREF _Toc396314136 \h </w:instrText>
         </w:r>
         <w:r>
           <w:rPr>
@@ -2094,7 +2084,7 @@
           <w:lang w:eastAsia="en-US"/>
         </w:rPr>
       </w:pPr>
-      <w:hyperlink w:anchor="_Toc376868343" w:history="1">
+      <w:hyperlink w:anchor="_Toc396314137" w:history="1">
         <w:r>
           <w:rPr>
             <w:rStyle w:val="Hyperlink"/>
@@ -2132,7 +2122,82 @@
           <w:rPr>
             <w:webHidden/>
           </w:rPr>
-          <w:instrText xml:space="preserve"> PAGEREF _Toc376868343 \h </w:instrText>
+          <w:instrText xml:space="preserve"> PAGEREF _Toc396314137 \h </w:instrText>
+        </w:r>
+        <w:r>
+          <w:rPr>
+            <w:webHidden/>
+          </w:rPr>
+        </w:r>
+        <w:r>
+          <w:rPr>
+            <w:webHidden/>
+          </w:rPr>
+          <w:fldChar w:fldCharType="separate"/>
+        </w:r>
+        <w:r>
+          <w:rPr>
+            <w:webHidden/>
+          </w:rPr>
+          <w:t>3</w:t>
+        </w:r>
+        <w:r>
+          <w:rPr>
+            <w:webHidden/>
+          </w:rPr>
+          <w:fldChar w:fldCharType="end"/>
+        </w:r>
+      </w:hyperlink>
+    </w:p>
+    <w:p>
+      <w:pPr>
+        <w:pStyle w:val="TOC3"/>
+        <w:rPr>
+          <w:rFonts w:asciiTheme="minorHAnsi" w:eastAsiaTheme="minorEastAsia" w:hAnsiTheme="minorHAnsi" w:cstheme="minorBidi"/>
+          <w:snapToGrid/>
+          <w:sz w:val="22"/>
+          <w:lang w:eastAsia="en-US"/>
+        </w:rPr>
+      </w:pPr>
+      <w:hyperlink w:anchor="_Toc396314138" w:history="1">
+        <w:r>
+          <w:rPr>
+            <w:rStyle w:val="Hyperlink"/>
+          </w:rPr>
+          <w:t>2.3.2</w:t>
+        </w:r>
+        <w:r>
+          <w:rPr>
+            <w:rFonts w:asciiTheme="minorHAnsi" w:eastAsiaTheme="minorEastAsia" w:hAnsiTheme="minorHAnsi" w:cstheme="minorBidi"/>
+            <w:snapToGrid/>
+            <w:sz w:val="22"/>
+            <w:lang w:eastAsia="en-US"/>
+          </w:rPr>
+          <w:tab/>
+        </w:r>
+        <w:r>
+          <w:rPr>
+            <w:rStyle w:val="Hyperlink"/>
+          </w:rPr>
+          <w:t>Using the updtBootloader for upgrading from bootloader version 1.x</w:t>
+        </w:r>
+        <w:r>
+          <w:rPr>
+            <w:webHidden/>
+          </w:rPr>
+          <w:tab/>
+        </w:r>
+        <w:r>
+          <w:rPr>
+            <w:webHidden/>
+          </w:rPr>
+          <w:fldChar w:fldCharType="begin"/>
+        </w:r>
+        <w:r>
+          <w:rPr>
+            <w:webHidden/>
+          </w:rPr>
+          <w:instrText xml:space="preserve"> PAGEREF _Toc396314138 \h </w:instrText>
         </w:r>
         <w:r>
           <w:rPr>
@@ -2172,7 +2237,7 @@
           <w:lang w:eastAsia="en-US"/>
         </w:rPr>
       </w:pPr>
-      <w:hyperlink w:anchor="_Toc376868344" w:history="1">
+      <w:hyperlink w:anchor="_Toc396314139" w:history="1">
         <w:r>
           <w:rPr>
             <w:rStyle w:val="Hyperlink"/>
@@ -2210,7 +2275,7 @@
           <w:rPr>
             <w:webHidden/>
           </w:rPr>
-          <w:instrText xml:space="preserve"> PAGEREF _Toc376868344 \h </w:instrText>
+          <w:instrText xml:space="preserve"> PAGEREF _Toc396314139 \h </w:instrText>
         </w:r>
         <w:r>
           <w:rPr>
@@ -2227,7 +2292,7 @@
           <w:rPr>
             <w:webHidden/>
           </w:rPr>
-          <w:t>3</w:t>
+          <w:t>4</w:t>
         </w:r>
         <w:r>
           <w:rPr>
@@ -2247,7 +2312,7 @@
           <w:lang w:eastAsia="en-US"/>
         </w:rPr>
       </w:pPr>
-      <w:hyperlink w:anchor="_Toc376868345" w:history="1">
+      <w:hyperlink w:anchor="_Toc396314140" w:history="1">
         <w:r>
           <w:rPr>
             <w:rStyle w:val="Hyperlink"/>
@@ -2285,7 +2350,7 @@
           <w:rPr>
             <w:webHidden/>
           </w:rPr>
-          <w:instrText xml:space="preserve"> PAGEREF _Toc376868345 \h </w:instrText>
+          <w:instrText xml:space="preserve"> PAGEREF _Toc396314140 \h </w:instrText>
         </w:r>
         <w:r>
           <w:rPr>
@@ -2302,7 +2367,7 @@
           <w:rPr>
             <w:webHidden/>
           </w:rPr>
-          <w:t>5</w:t>
+          <w:t>6</w:t>
         </w:r>
         <w:r>
           <w:rPr>
@@ -2325,7 +2390,7 @@
           <w:lang w:eastAsia="en-US"/>
         </w:rPr>
       </w:pPr>
-      <w:hyperlink w:anchor="_Toc376868346" w:history="1">
+      <w:hyperlink w:anchor="_Toc396314141" w:history="1">
         <w:r>
           <w:rPr>
             <w:rStyle w:val="Hyperlink"/>
@@ -2363,7 +2428,7 @@
           <w:rPr>
             <w:webHidden/>
           </w:rPr>
-          <w:instrText xml:space="preserve"> PAGEREF _Toc376868346 \h </w:instrText>
+          <w:instrText xml:space="preserve"> PAGEREF _Toc396314141 \h </w:instrText>
         </w:r>
         <w:r>
           <w:rPr>
@@ -2380,7 +2445,7 @@
           <w:rPr>
             <w:webHidden/>
           </w:rPr>
-          <w:t>5</w:t>
+          <w:t>6</w:t>
         </w:r>
         <w:r>
           <w:rPr>
@@ -2400,7 +2465,7 @@
           <w:lang w:eastAsia="en-US"/>
         </w:rPr>
       </w:pPr>
-      <w:hyperlink w:anchor="_Toc376868347" w:history="1">
+      <w:hyperlink w:anchor="_Toc396314142" w:history="1">
         <w:r>
           <w:rPr>
             <w:rStyle w:val="Hyperlink"/>
@@ -2438,7 +2503,7 @@
           <w:rPr>
             <w:webHidden/>
           </w:rPr>
-          <w:instrText xml:space="preserve"> PAGEREF _Toc376868347 \h </w:instrText>
+          <w:instrText xml:space="preserve"> PAGEREF _Toc396314142 \h </w:instrText>
         </w:r>
         <w:r>
           <w:rPr>
@@ -2455,7 +2520,7 @@
           <w:rPr>
             <w:webHidden/>
           </w:rPr>
-          <w:t>5</w:t>
+          <w:t>6</w:t>
         </w:r>
         <w:r>
           <w:rPr>
@@ -2475,7 +2540,7 @@
           <w:lang w:eastAsia="en-US"/>
         </w:rPr>
       </w:pPr>
-      <w:hyperlink w:anchor="_Toc376868348" w:history="1">
+      <w:hyperlink w:anchor="_Toc396314143" w:history="1">
         <w:r>
           <w:rPr>
             <w:rStyle w:val="Hyperlink"/>
@@ -2513,7 +2578,7 @@
           <w:rPr>
             <w:webHidden/>
           </w:rPr>
-          <w:instrText xml:space="preserve"> PAGEREF _Toc376868348 \h </w:instrText>
+          <w:instrText xml:space="preserve"> PAGEREF _Toc396314143 \h </w:instrText>
         </w:r>
         <w:r>
           <w:rPr>
@@ -2530,7 +2595,7 @@
           <w:rPr>
             <w:webHidden/>
           </w:rPr>
-          <w:t>5</w:t>
+          <w:t>6</w:t>
         </w:r>
         <w:r>
           <w:rPr>
@@ -2550,7 +2615,7 @@
           <w:lang w:eastAsia="en-US"/>
         </w:rPr>
       </w:pPr>
-      <w:hyperlink w:anchor="_Toc376868349" w:history="1">
+      <w:hyperlink w:anchor="_Toc396314144" w:history="1">
         <w:r>
           <w:rPr>
             <w:rStyle w:val="Hyperlink"/>
@@ -2588,7 +2653,7 @@
           <w:rPr>
             <w:webHidden/>
           </w:rPr>
-          <w:instrText xml:space="preserve"> PAGEREF _Toc376868349 \h </w:instrText>
+          <w:instrText xml:space="preserve"> PAGEREF _Toc396314144 \h </w:instrText>
         </w:r>
         <w:r>
           <w:rPr>
@@ -2605,7 +2670,7 @@
           <w:rPr>
             <w:webHidden/>
           </w:rPr>
-          <w:t>5</w:t>
+          <w:t>6</w:t>
         </w:r>
         <w:r>
           <w:rPr>
@@ -2625,7 +2690,7 @@
           <w:lang w:eastAsia="en-US"/>
         </w:rPr>
       </w:pPr>
-      <w:hyperlink w:anchor="_Toc376868350" w:history="1">
+      <w:hyperlink w:anchor="_Toc396314145" w:history="1">
         <w:r>
           <w:rPr>
             <w:rStyle w:val="Hyperlink"/>
@@ -2663,7 +2728,7 @@
           <w:rPr>
             <w:webHidden/>
           </w:rPr>
-          <w:instrText xml:space="preserve"> PAGEREF _Toc376868350 \h </w:instrText>
+          <w:instrText xml:space="preserve"> PAGEREF _Toc396314145 \h </w:instrText>
         </w:r>
         <w:r>
           <w:rPr>
@@ -2680,7 +2745,7 @@
           <w:rPr>
             <w:webHidden/>
           </w:rPr>
-          <w:t>5</w:t>
+          <w:t>6</w:t>
         </w:r>
         <w:r>
           <w:rPr>
@@ -2703,7 +2768,7 @@
           <w:lang w:eastAsia="en-US"/>
         </w:rPr>
       </w:pPr>
-      <w:hyperlink w:anchor="_Toc376868351" w:history="1">
+      <w:hyperlink w:anchor="_Toc396314146" w:history="1">
         <w:r>
           <w:rPr>
             <w:rStyle w:val="Hyperlink"/>
@@ -2741,7 +2806,7 @@
           <w:rPr>
             <w:webHidden/>
           </w:rPr>
-          <w:instrText xml:space="preserve"> PAGEREF _Toc376868351 \h </w:instrText>
+          <w:instrText xml:space="preserve"> PAGEREF _Toc396314146 \h </w:instrText>
         </w:r>
         <w:r>
           <w:rPr>
@@ -2758,7 +2823,7 @@
           <w:rPr>
             <w:webHidden/>
           </w:rPr>
-          <w:t>5</w:t>
+          <w:t>6</w:t>
         </w:r>
         <w:r>
           <w:rPr>
@@ -2781,7 +2846,7 @@
           <w:lang w:eastAsia="en-US"/>
         </w:rPr>
       </w:pPr>
-      <w:hyperlink w:anchor="_Toc376868352" w:history="1">
+      <w:hyperlink w:anchor="_Toc396314147" w:history="1">
         <w:r>
           <w:rPr>
             <w:rStyle w:val="Hyperlink"/>
@@ -2819,7 +2884,7 @@
           <w:rPr>
             <w:webHidden/>
           </w:rPr>
-          <w:instrText xml:space="preserve"> PAGEREF _Toc376868352 \h </w:instrText>
+          <w:instrText xml:space="preserve"> PAGEREF _Toc396314147 \h </w:instrText>
         </w:r>
         <w:r>
           <w:rPr>
@@ -2836,7 +2901,7 @@
           <w:rPr>
             <w:webHidden/>
           </w:rPr>
-          <w:t>5</w:t>
+          <w:t>6</w:t>
         </w:r>
         <w:r>
           <w:rPr>
@@ -2856,7 +2921,7 @@
           <w:lang w:eastAsia="en-US"/>
         </w:rPr>
       </w:pPr>
-      <w:hyperlink w:anchor="_Toc376868353" w:history="1">
+      <w:hyperlink w:anchor="_Toc396314148" w:history="1">
         <w:r>
           <w:rPr>
             <w:rStyle w:val="Hyperlink"/>
@@ -2894,7 +2959,7 @@
           <w:rPr>
             <w:webHidden/>
           </w:rPr>
-          <w:instrText xml:space="preserve"> PAGEREF _Toc376868353 \h </w:instrText>
+          <w:instrText xml:space="preserve"> PAGEREF _Toc396314148 \h </w:instrText>
         </w:r>
         <w:r>
           <w:rPr>
@@ -2911,7 +2976,7 @@
           <w:rPr>
             <w:webHidden/>
           </w:rPr>
-          <w:t>6</w:t>
+          <w:t>7</w:t>
         </w:r>
         <w:r>
           <w:rPr>
@@ -2934,7 +2999,7 @@
           <w:lang w:eastAsia="en-US"/>
         </w:rPr>
       </w:pPr>
-      <w:hyperlink w:anchor="_Toc376868354" w:history="1">
+      <w:hyperlink w:anchor="_Toc396314149" w:history="1">
         <w:r>
           <w:rPr>
             <w:rStyle w:val="Hyperlink"/>
@@ -2972,7 +3037,7 @@
           <w:rPr>
             <w:webHidden/>
           </w:rPr>
-          <w:instrText xml:space="preserve"> PAGEREF _Toc376868354 \h </w:instrText>
+          <w:instrText xml:space="preserve"> PAGEREF _Toc396314149 \h </w:instrText>
         </w:r>
         <w:r>
           <w:rPr>
@@ -2989,7 +3054,7 @@
           <w:rPr>
             <w:webHidden/>
           </w:rPr>
-          <w:t>6</w:t>
+          <w:t>7</w:t>
         </w:r>
         <w:r>
           <w:rPr>
@@ -3012,7 +3077,7 @@
           <w:lang w:eastAsia="en-US"/>
         </w:rPr>
       </w:pPr>
-      <w:hyperlink w:anchor="_Toc376868355" w:history="1">
+      <w:hyperlink w:anchor="_Toc396314150" w:history="1">
         <w:r>
           <w:rPr>
             <w:rStyle w:val="Hyperlink"/>
@@ -3050,7 +3115,7 @@
           <w:rPr>
             <w:webHidden/>
           </w:rPr>
-          <w:instrText xml:space="preserve"> PAGEREF _Toc376868355 \h </w:instrText>
+          <w:instrText xml:space="preserve"> PAGEREF _Toc396314150 \h </w:instrText>
         </w:r>
         <w:r>
           <w:rPr>
@@ -3067,7 +3132,7 @@
           <w:rPr>
             <w:webHidden/>
           </w:rPr>
-          <w:t>6</w:t>
+          <w:t>7</w:t>
         </w:r>
         <w:r>
           <w:rPr>
@@ -3090,7 +3155,7 @@
           <w:lang w:eastAsia="en-US"/>
         </w:rPr>
       </w:pPr>
-      <w:hyperlink w:anchor="_Toc376868356" w:history="1">
+      <w:hyperlink w:anchor="_Toc396314151" w:history="1">
         <w:r>
           <w:rPr>
             <w:rStyle w:val="Hyperlink"/>
@@ -3128,7 +3193,7 @@
           <w:rPr>
             <w:webHidden/>
           </w:rPr>
-          <w:instrText xml:space="preserve"> PAGEREF _Toc376868356 \h </w:instrText>
+          <w:instrText xml:space="preserve"> PAGEREF _Toc396314151 \h </w:instrText>
         </w:r>
         <w:r>
           <w:rPr>
@@ -3145,7 +3210,7 @@
           <w:rPr>
             <w:webHidden/>
           </w:rPr>
-          <w:t>7</w:t>
+          <w:t>8</w:t>
         </w:r>
         <w:r>
           <w:rPr>
@@ -3165,7 +3230,7 @@
           <w:lang w:eastAsia="en-US"/>
         </w:rPr>
       </w:pPr>
-      <w:hyperlink w:anchor="_Toc376868357" w:history="1">
+      <w:hyperlink w:anchor="_Toc396314152" w:history="1">
         <w:r>
           <w:rPr>
             <w:rStyle w:val="Hyperlink"/>
@@ -3203,7 +3268,7 @@
           <w:rPr>
             <w:webHidden/>
           </w:rPr>
-          <w:instrText xml:space="preserve"> PAGEREF _Toc376868357 \h </w:instrText>
+          <w:instrText xml:space="preserve"> PAGEREF _Toc396314152 \h </w:instrText>
         </w:r>
         <w:r>
           <w:rPr>
@@ -3220,7 +3285,7 @@
           <w:rPr>
             <w:webHidden/>
           </w:rPr>
-          <w:t>8</w:t>
+          <w:t>9</w:t>
         </w:r>
         <w:r>
           <w:rPr>
@@ -3278,8 +3343,8 @@
           <w:lang w:val="en-US"/>
         </w:rPr>
       </w:pPr>
-      <w:bookmarkStart w:id="1" w:name="_Toc254688505"/>
-      <w:bookmarkStart w:id="2" w:name="_Toc376868338"/>
+      <w:bookmarkStart w:id="0" w:name="_Toc254688505"/>
+      <w:bookmarkStart w:id="1" w:name="_Toc396314132"/>
       <w:r>
         <w:rPr>
           <w:lang w:val="en-US"/>
@@ -3287,8 +3352,8 @@
         <w:lastRenderedPageBreak/>
         <w:t>Introduction</w:t>
       </w:r>
+      <w:bookmarkEnd w:id="0"/>
       <w:bookmarkEnd w:id="1"/>
-      <w:bookmarkEnd w:id="2"/>
     </w:p>
     <w:p>
       <w:pPr>
@@ -3452,12 +3517,12 @@
       <w:pPr>
         <w:pStyle w:val="sty1Heading"/>
       </w:pPr>
-      <w:bookmarkStart w:id="3" w:name="_Toc376868339"/>
+      <w:bookmarkStart w:id="2" w:name="_Toc396314133"/>
       <w:r>
         <w:lastRenderedPageBreak/>
         <w:t>Partitioning of the MPU</w:t>
       </w:r>
-      <w:bookmarkEnd w:id="3"/>
+      <w:bookmarkEnd w:id="2"/>
     </w:p>
     <w:p>
       <w:pPr>
@@ -3517,7 +3582,7 @@
           <w:lang w:eastAsia="en-US"/>
         </w:rPr>
         <w:pict>
-          <v:group id="_x0000_s4432" editas="canvas" style="width:461.45pt;height:330.5pt;mso-position-horizontal-relative:char;mso-position-vertical-relative:line" coordorigin="1134,1534" coordsize="9229,6610" o:gfxdata="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">
+          <v:group id="_x0000_s4432" editas="canvas" style="width:461.45pt;height:330.5pt;mso-position-horizontal-relative:char;mso-position-vertical-relative:line" coordorigin="1134,1534" coordsize="9229,6610">
             <v:shapetype id="_x0000_t75" coordsize="21600,21600" o:spt="75" o:preferrelative="t" path="m@4@5l@4@11@9@11@9@5xe" filled="f" stroked="f">
               <v:stroke joinstyle="miter"/>
               <v:formulas>
@@ -3912,10 +3977,36 @@
       <w:pPr>
         <w:pStyle w:val="Heading2"/>
       </w:pPr>
-      <w:bookmarkStart w:id="4" w:name="_Toc376868340"/>
+      <w:bookmarkStart w:id="3" w:name="_Toc396314134"/>
       <w:r>
         <w:t>The system memory</w:t>
       </w:r>
+      <w:bookmarkEnd w:id="3"/>
+    </w:p>
+    <w:p>
+      <w:pPr>
+        <w:pStyle w:val="stytext"/>
+      </w:pPr>
+      <w:r>
+        <w:t>It contains the address at which the system jumps after a reset and also the address of the ISRs.  It is manipulated by the bootloader.</w:t>
+      </w:r>
+    </w:p>
+    <w:p>
+      <w:pPr>
+        <w:pStyle w:val="stytext"/>
+      </w:pPr>
+      <w:r>
+        <w:t>Normally, the jump address is the start of the bootloader process.</w:t>
+      </w:r>
+    </w:p>
+    <w:p>
+      <w:pPr>
+        <w:pStyle w:val="Heading2"/>
+      </w:pPr>
+      <w:bookmarkStart w:id="4" w:name="_Toc396314135"/>
+      <w:r>
+        <w:t>The bootloader</w:t>
+      </w:r>
       <w:bookmarkEnd w:id="4"/>
     </w:p>
     <w:p>
@@ -3923,24 +4014,92 @@
         <w:pStyle w:val="stytext"/>
       </w:pPr>
       <w:r>
-        <w:t>It contains the address at which the system jumps after a reset and also the address of the ISRs.  It is manipulated by the bootloader.</w:t>
-      </w:r>
-    </w:p>
-    <w:p>
-      <w:pPr>
-        <w:pStyle w:val="stytext"/>
-      </w:pPr>
-      <w:r>
-        <w:t>Normally, the jump address is the start of the bootloader process.</w:t>
-      </w:r>
+        <w:t xml:space="preserve">It contains the code executed just after a reset.  </w:t>
+      </w:r>
+    </w:p>
+    <w:p>
+      <w:pPr>
+        <w:pStyle w:val="stytext"/>
+      </w:pPr>
+      <w:r>
+        <w:t xml:space="preserve">The bootloader has two functionalities: it normally launches the application, but it can also enter in update mode and burn in FLASH a new application. </w:t>
+      </w:r>
+    </w:p>
+    <w:p>
+      <w:pPr>
+        <w:pStyle w:val="stytext"/>
+      </w:pPr>
+      <w:r>
+        <w:t>At startup, t</w:t>
+      </w:r>
+      <w:r>
+        <w:t xml:space="preserve">he bootloader initialises the CAN bus and waits for a small amount of time before </w:t>
+      </w:r>
+      <w:r>
+        <w:t>launching</w:t>
+      </w:r>
+      <w:r>
+        <w:t xml:space="preserve"> the application. If there is not a valid application the system resets and the bootloader starts again.</w:t>
+      </w:r>
+    </w:p>
+    <w:p>
+      <w:pPr>
+        <w:pStyle w:val="stytext"/>
+      </w:pPr>
+      <w:r>
+        <w:t xml:space="preserve">But if during the </w:t>
+      </w:r>
+      <w:r>
+        <w:t xml:space="preserve">initial wait time, the bootloader retrieves a proper CAN message, </w:t>
+      </w:r>
+      <w:proofErr w:type="gramStart"/>
+      <w:r>
+        <w:t>then</w:t>
+      </w:r>
+      <w:proofErr w:type="gramEnd"/>
+      <w:r>
+        <w:t xml:space="preserve"> </w:t>
+      </w:r>
+      <w:r>
+        <w:t>it ent</w:t>
+      </w:r>
+      <w:r>
+        <w:t>ers in</w:t>
+      </w:r>
+      <w:r>
+        <w:t xml:space="preserve"> update state.</w:t>
+      </w:r>
+    </w:p>
+    <w:p>
+      <w:pPr>
+        <w:pStyle w:val="stytext"/>
+      </w:pPr>
+    </w:p>
+    <w:p>
+      <w:pPr>
+        <w:pStyle w:val="stytext"/>
+      </w:pPr>
+      <w:r>
+        <w:t xml:space="preserve">At startup the bootloader performs another important task: it make sure that some sections of the storage are properly initialised with information such as a partition table of the system, name and version of the HW board, FW version of the bootloader, CAN address etc.  </w:t>
+      </w:r>
+      <w:proofErr w:type="gramStart"/>
+      <w:r>
+        <w:t>Further details in the storage section.</w:t>
+      </w:r>
+      <w:proofErr w:type="gramEnd"/>
+    </w:p>
+    <w:p>
+      <w:pPr>
+        <w:pStyle w:val="stytext"/>
+      </w:pPr>
     </w:p>
     <w:p>
       <w:pPr>
         <w:pStyle w:val="Heading2"/>
       </w:pPr>
-      <w:bookmarkStart w:id="5" w:name="_Toc376868341"/>
-      <w:r>
-        <w:t>The bootloader</w:t>
+      <w:bookmarkStart w:id="5" w:name="_Toc396314136"/>
+      <w:r>
+        <w:t>The Application</w:t>
       </w:r>
       <w:bookmarkEnd w:id="5"/>
     </w:p>
@@ -3949,194 +4108,317 @@
         <w:pStyle w:val="stytext"/>
       </w:pPr>
       <w:r>
-        <w:t xml:space="preserve">It contains the code executed just after a reset.  </w:t>
-      </w:r>
-    </w:p>
-    <w:p>
-      <w:pPr>
-        <w:pStyle w:val="stytext"/>
-      </w:pPr>
-      <w:r>
-        <w:t xml:space="preserve">The bootloader has two functionalities: it normally launches the application, but it can also enter in update mode and burn in FLASH a new application. </w:t>
-      </w:r>
-    </w:p>
-    <w:p>
-      <w:pPr>
-        <w:pStyle w:val="stytext"/>
-      </w:pPr>
-      <w:r>
-        <w:t>At startup, t</w:t>
-      </w:r>
-      <w:r>
-        <w:t xml:space="preserve">he bootloader initialises the CAN bus and waits for a small amount of time before </w:t>
-      </w:r>
-      <w:r>
-        <w:t>launching</w:t>
-      </w:r>
-      <w:r>
-        <w:t xml:space="preserve"> the application. If there is not a valid application the system resets and the bootloader starts again.</w:t>
-      </w:r>
-    </w:p>
-    <w:p>
-      <w:pPr>
-        <w:pStyle w:val="stytext"/>
-      </w:pPr>
-      <w:r>
-        <w:t xml:space="preserve">But if during the </w:t>
-      </w:r>
-      <w:r>
-        <w:t xml:space="preserve">initial wait time, the bootloader retrieves a proper CAN message, </w:t>
-      </w:r>
-      <w:proofErr w:type="gramStart"/>
-      <w:r>
-        <w:t>then</w:t>
-      </w:r>
-      <w:proofErr w:type="gramEnd"/>
+        <w:t>The application contains code about what the board really needs to do.</w:t>
+      </w:r>
       <w:r>
         <w:t xml:space="preserve"> </w:t>
       </w:r>
       <w:r>
-        <w:t>it ent</w:t>
-      </w:r>
-      <w:r>
-        <w:t>ers in</w:t>
-      </w:r>
-      <w:r>
-        <w:t xml:space="preserve"> update state.</w:t>
-      </w:r>
-    </w:p>
-    <w:p>
-      <w:pPr>
-        <w:pStyle w:val="stytext"/>
-      </w:pPr>
-    </w:p>
-    <w:p>
-      <w:pPr>
-        <w:pStyle w:val="stytext"/>
-      </w:pPr>
-      <w:r>
-        <w:t xml:space="preserve">At startup the bootloader performs another important task: it make sure that some sections of the storage are properly initialised with information such as a partition table of the system, name and version of the HW board, FW version of the bootloader, CAN address etc.  </w:t>
-      </w:r>
-      <w:proofErr w:type="gramStart"/>
-      <w:r>
-        <w:t>Further details in the storage section.</w:t>
-      </w:r>
-      <w:proofErr w:type="gramEnd"/>
-    </w:p>
-    <w:p>
-      <w:pPr>
-        <w:pStyle w:val="stytext"/>
-      </w:pPr>
+        <w:t>Further details on how it is possible to write SW for the application in a later section.</w:t>
+      </w:r>
+    </w:p>
+    <w:p>
+      <w:pPr>
+        <w:pStyle w:val="Heading3"/>
+      </w:pPr>
+      <w:bookmarkStart w:id="6" w:name="_Toc396314137"/>
+      <w:r>
+        <w:t xml:space="preserve">A special application: the </w:t>
+      </w:r>
+      <w:proofErr w:type="spellStart"/>
+      <w:r>
+        <w:t>updtBootloader</w:t>
+      </w:r>
+      <w:bookmarkEnd w:id="6"/>
+      <w:proofErr w:type="spellEnd"/>
+    </w:p>
+    <w:p>
+      <w:pPr>
+        <w:pStyle w:val="stytext"/>
+      </w:pPr>
+      <w:r>
+        <w:t>The bootloader can load</w:t>
+      </w:r>
+      <w:r>
+        <w:t xml:space="preserve"> the </w:t>
+      </w:r>
+      <w:proofErr w:type="spellStart"/>
+      <w:r>
+        <w:t>updtBootloader</w:t>
+      </w:r>
+      <w:proofErr w:type="spellEnd"/>
+      <w:r>
+        <w:t xml:space="preserve"> application which enables the canLOADER to load a new bootloader in the system.</w:t>
+      </w:r>
+    </w:p>
+    <w:p>
+      <w:pPr>
+        <w:pStyle w:val="stytext"/>
+      </w:pPr>
+      <w:r>
+        <w:t xml:space="preserve">The </w:t>
+      </w:r>
+      <w:proofErr w:type="spellStart"/>
+      <w:r>
+        <w:t>updtBootloader</w:t>
+      </w:r>
+      <w:proofErr w:type="spellEnd"/>
+      <w:r>
+        <w:t xml:space="preserve"> does not have dependencies from the system thus is a flexible instrument for changing not only the bootl</w:t>
+      </w:r>
+      <w:r>
+        <w:t>o</w:t>
+      </w:r>
+      <w:r>
+        <w:t>ader code, but also the mapping in FLASH of the system and the format of the storage.</w:t>
+      </w:r>
+    </w:p>
+    <w:p>
+      <w:pPr>
+        <w:pStyle w:val="stytext"/>
+      </w:pPr>
+      <w:r>
+        <w:t>However, the main interest is that it is backwards compatible with the old bootloader which relies on a different memory mapping.</w:t>
+      </w:r>
+    </w:p>
+    <w:p>
+      <w:pPr>
+        <w:pStyle w:val="stytext"/>
+      </w:pPr>
+    </w:p>
+    <w:p>
+      <w:pPr>
+        <w:pStyle w:val="Heading3"/>
+      </w:pPr>
+      <w:bookmarkStart w:id="7" w:name="_Toc396314138"/>
+      <w:r>
+        <w:t>Using the</w:t>
+      </w:r>
+      <w:r>
+        <w:t xml:space="preserve"> </w:t>
+      </w:r>
+      <w:proofErr w:type="spellStart"/>
+      <w:r>
+        <w:t>updtBootloader</w:t>
+      </w:r>
+      <w:proofErr w:type="spellEnd"/>
+      <w:r>
+        <w:t xml:space="preserve"> for upgrading from bootloader version 1.x</w:t>
+      </w:r>
+      <w:bookmarkEnd w:id="7"/>
+    </w:p>
+    <w:p>
+      <w:pPr>
+        <w:pStyle w:val="stytext"/>
+      </w:pPr>
+      <w:r>
+        <w:t>The upgrade from the old bootloader (version 1.x) towards the new one is described in the following</w:t>
+      </w:r>
+      <w:r>
+        <w:t xml:space="preserve"> for the case of the 2FOC board.</w:t>
+      </w:r>
+    </w:p>
+    <w:p>
+      <w:pPr>
+        <w:pStyle w:val="stytext"/>
+      </w:pPr>
+      <w:r>
+        <w:t>The 2FOC board has two MPUs and exits the test procedure with CAN ID 12 and 13.</w:t>
+      </w:r>
+      <w:r>
+        <w:t xml:space="preserve">  In the whole procedure, DON’T SWITCH POWER OFF unless explicitly written.</w:t>
+      </w:r>
+    </w:p>
+    <w:p>
+      <w:pPr>
+        <w:pStyle w:val="stytext"/>
+        <w:numPr>
+          <w:ilvl w:val="0"/>
+          <w:numId w:val="13"/>
+        </w:numPr>
+      </w:pPr>
+      <w:r>
+        <w:t>It is important to connect to the CAN bus only one 2FOC board.  The canLOADER will show two MPUs with addresses 12 and 13 and FW version 1.1.0.</w:t>
+      </w:r>
+    </w:p>
+    <w:p>
+      <w:pPr>
+        <w:pStyle w:val="stytext"/>
+        <w:numPr>
+          <w:ilvl w:val="0"/>
+          <w:numId w:val="13"/>
+        </w:numPr>
+      </w:pPr>
+      <w:r>
+        <w:t xml:space="preserve">Tick ID 12 and load the </w:t>
+      </w:r>
+      <w:proofErr w:type="spellStart"/>
+      <w:r>
+        <w:t>updtBootloader</w:t>
+      </w:r>
+      <w:proofErr w:type="spellEnd"/>
+      <w:r>
+        <w:t xml:space="preserve">.  At </w:t>
+      </w:r>
+      <w:r>
+        <w:t xml:space="preserve">the </w:t>
+      </w:r>
+      <w:r>
+        <w:t xml:space="preserve">end of </w:t>
+      </w:r>
+      <w:r>
+        <w:t xml:space="preserve">the </w:t>
+      </w:r>
+      <w:r>
+        <w:t>operation, the canLOADER will show ID 10 and FW version 100.1.0</w:t>
+      </w:r>
+      <w:r>
+        <w:t xml:space="preserve"> (or later)</w:t>
+      </w:r>
+      <w:r>
+        <w:t>.</w:t>
+      </w:r>
+      <w:r>
+        <w:t xml:space="preserve"> DON’T EVER SWITCH OFF in here.</w:t>
+      </w:r>
+    </w:p>
+    <w:p>
+      <w:pPr>
+        <w:pStyle w:val="stytext"/>
+        <w:numPr>
+          <w:ilvl w:val="0"/>
+          <w:numId w:val="13"/>
+        </w:numPr>
+      </w:pPr>
+      <w:r>
+        <w:t>Tick ID 10 and load the bootloader.  At the end of the operation the canLOADER will show ID 14 and FW version 2.1.0 (or later)</w:t>
+      </w:r>
+      <w:r>
+        <w:t>.</w:t>
+      </w:r>
+    </w:p>
+    <w:p>
+      <w:pPr>
+        <w:pStyle w:val="stytext"/>
+        <w:numPr>
+          <w:ilvl w:val="0"/>
+          <w:numId w:val="13"/>
+        </w:numPr>
+      </w:pPr>
+      <w:r>
+        <w:t xml:space="preserve">Tick ID 14 and change its address into </w:t>
+      </w:r>
+      <w:r>
+        <w:t>12 again.</w:t>
+      </w:r>
+    </w:p>
+    <w:p>
+      <w:pPr>
+        <w:pStyle w:val="stytext"/>
+        <w:numPr>
+          <w:ilvl w:val="0"/>
+          <w:numId w:val="13"/>
+        </w:numPr>
+      </w:pPr>
+      <w:r>
+        <w:t xml:space="preserve">Now remove as soon as possible the </w:t>
+      </w:r>
+      <w:proofErr w:type="spellStart"/>
+      <w:r>
+        <w:t>updtBootloader</w:t>
+      </w:r>
+      <w:proofErr w:type="spellEnd"/>
+      <w:r>
+        <w:t xml:space="preserve"> by loading the 2FOC.hex application.  You MUST be sure to tick ID 12 (and NOT ID 13). </w:t>
+      </w:r>
+      <w:r>
+        <w:t xml:space="preserve"> </w:t>
+      </w:r>
+      <w:r>
+        <w:t>At the end of the operation, the canLOADER will show ID 12 and the FW version of the target application.</w:t>
+      </w:r>
+    </w:p>
+    <w:p>
+      <w:pPr>
+        <w:pStyle w:val="stytext"/>
+        <w:numPr>
+          <w:ilvl w:val="0"/>
+          <w:numId w:val="13"/>
+        </w:numPr>
+      </w:pPr>
+      <w:r>
+        <w:t xml:space="preserve">Now you can repeat points from 2 until 5 using ID </w:t>
+      </w:r>
+      <w:r>
+        <w:t>13.</w:t>
+      </w:r>
+    </w:p>
+    <w:p>
+      <w:pPr>
+        <w:pStyle w:val="stytext"/>
+      </w:pPr>
+    </w:p>
+    <w:p>
+      <w:pPr>
+        <w:pStyle w:val="stytext"/>
+      </w:pPr>
+      <w:r>
+        <w:t>It any failure in this procedure will require the use of JTAG programming.</w:t>
+      </w:r>
+    </w:p>
+    <w:p>
+      <w:pPr>
+        <w:pStyle w:val="stytext"/>
+      </w:pPr>
+      <w:r>
+        <w:t>The risks in here are when:</w:t>
+      </w:r>
+    </w:p>
+    <w:p>
+      <w:pPr>
+        <w:pStyle w:val="stytext"/>
+        <w:numPr>
+          <w:ilvl w:val="0"/>
+          <w:numId w:val="14"/>
+        </w:numPr>
+      </w:pPr>
+      <w:r>
+        <w:t xml:space="preserve">We have the </w:t>
+      </w:r>
+      <w:proofErr w:type="spellStart"/>
+      <w:r>
+        <w:t>updtBootloader</w:t>
+      </w:r>
+      <w:proofErr w:type="spellEnd"/>
+      <w:r>
+        <w:t xml:space="preserve"> written in the memory of the MPU but still the old bootloader.  If a restart happens in such a case, then after reset the MPU jumps at the address of the new bootloader which is not present. That is why we MUST NOT power off at point 2.</w:t>
+      </w:r>
+    </w:p>
+    <w:p>
+      <w:pPr>
+        <w:pStyle w:val="stytext"/>
+        <w:numPr>
+          <w:ilvl w:val="0"/>
+          <w:numId w:val="14"/>
+        </w:numPr>
+      </w:pPr>
+      <w:r>
+        <w:t xml:space="preserve">We have the old bootloader and we use it to write the new 2FOC.hex application.  The operation is likely to be successful, but if a restart happens, </w:t>
+      </w:r>
+      <w:r>
+        <w:t>after reset the MPU jumps at the address of the new bootloader which is not present.</w:t>
+      </w:r>
+      <w:r>
+        <w:t xml:space="preserve">  That is why at point 5 you must be sure to load the application at the right ID. </w:t>
+      </w:r>
     </w:p>
     <w:p>
       <w:pPr>
         <w:pStyle w:val="Heading2"/>
       </w:pPr>
-      <w:bookmarkStart w:id="6" w:name="_Toc376868342"/>
-      <w:r>
-        <w:t>The Application</w:t>
-      </w:r>
-      <w:bookmarkEnd w:id="6"/>
-    </w:p>
-    <w:p>
-      <w:pPr>
-        <w:pStyle w:val="stytext"/>
-      </w:pPr>
-      <w:r>
-        <w:t>The application contains code about what the board really needs to do.</w:t>
-      </w:r>
-      <w:r>
-        <w:t xml:space="preserve"> </w:t>
-      </w:r>
-      <w:r>
-        <w:t>Further details on how it is possible to write SW for the application in a later section.</w:t>
-      </w:r>
-    </w:p>
-    <w:p>
-      <w:pPr>
-        <w:pStyle w:val="Heading3"/>
-      </w:pPr>
-      <w:bookmarkStart w:id="7" w:name="_Toc376868343"/>
-      <w:r>
-        <w:t xml:space="preserve">A special application: the </w:t>
-      </w:r>
-      <w:proofErr w:type="spellStart"/>
-      <w:r>
-        <w:t>updtBootloader</w:t>
-      </w:r>
-      <w:bookmarkEnd w:id="7"/>
-      <w:proofErr w:type="spellEnd"/>
-    </w:p>
-    <w:p>
-      <w:pPr>
-        <w:pStyle w:val="stytext"/>
-      </w:pPr>
-      <w:r>
-        <w:t>The bootloader can load</w:t>
-      </w:r>
-      <w:r>
-        <w:t xml:space="preserve"> the </w:t>
-      </w:r>
-      <w:proofErr w:type="spellStart"/>
-      <w:r>
-        <w:t>updtBootloader</w:t>
-      </w:r>
-      <w:proofErr w:type="spellEnd"/>
-      <w:r>
-        <w:t xml:space="preserve"> application which enables the </w:t>
-      </w:r>
-      <w:proofErr w:type="spellStart"/>
-      <w:r>
-        <w:t>canLOADER</w:t>
-      </w:r>
-      <w:proofErr w:type="spellEnd"/>
-      <w:r>
-        <w:t xml:space="preserve"> to load a new bootloader in the system.</w:t>
-      </w:r>
-    </w:p>
-    <w:p>
-      <w:pPr>
-        <w:pStyle w:val="stytext"/>
-      </w:pPr>
-      <w:r>
-        <w:t xml:space="preserve">The </w:t>
-      </w:r>
-      <w:proofErr w:type="spellStart"/>
-      <w:r>
-        <w:t>updtBootloader</w:t>
-      </w:r>
-      <w:proofErr w:type="spellEnd"/>
-      <w:r>
-        <w:t xml:space="preserve"> does not have dependencies from the system thus is a flexible instrument for changing not only the </w:t>
-      </w:r>
-      <w:proofErr w:type="spellStart"/>
-      <w:r>
-        <w:t>bootlader</w:t>
-      </w:r>
-      <w:proofErr w:type="spellEnd"/>
-      <w:r>
-        <w:t xml:space="preserve"> code, but also the mapping in FLASH of the system and the format of the storage.</w:t>
-      </w:r>
-    </w:p>
-    <w:p>
-      <w:pPr>
-        <w:pStyle w:val="stytext"/>
-      </w:pPr>
-      <w:r>
-        <w:t>However, the main interest is that it is backwards compatible with the old bootloader which relies on a different memory mapping.</w:t>
-      </w:r>
-    </w:p>
-    <w:p>
-      <w:pPr>
-        <w:pStyle w:val="stytext"/>
-      </w:pPr>
-    </w:p>
-    <w:p>
-      <w:pPr>
-        <w:pStyle w:val="Heading2"/>
-      </w:pPr>
-      <w:bookmarkStart w:id="8" w:name="_Toc376868344"/>
-      <w:r>
+      <w:bookmarkStart w:id="8" w:name="_Toc396314139"/>
+      <w:r>
+        <w:lastRenderedPageBreak/>
         <w:t>The Storage</w:t>
       </w:r>
       <w:bookmarkEnd w:id="8"/>
@@ -4264,7 +4546,7 @@
           <w:lang w:eastAsia="en-US"/>
         </w:rPr>
         <w:pict>
-          <v:group id="_x0000_s4448" editas="canvas" style="width:461.45pt;height:381.1pt;mso-position-horizontal-relative:char;mso-position-vertical-relative:line" coordorigin="1134,631" coordsize="9229,7622" o:gfxdata="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">
+          <v:group id="_x0000_s4448" editas="canvas" style="width:461.45pt;height:381.1pt;mso-position-horizontal-relative:char;mso-position-vertical-relative:line" coordorigin="1134,631" coordsize="9229,7622">
             <v:shape id="_x0000_s4449" type="#_x0000_t75" style="position:absolute;left:1134;top:631;width:9229;height:7622;visibility:visible">
               <v:fill o:detectmouseclick="t"/>
               <v:path o:connecttype="none"/>
@@ -4795,7 +5077,7 @@
       <w:pPr>
         <w:pStyle w:val="sty1Heading"/>
       </w:pPr>
-      <w:bookmarkStart w:id="9" w:name="_Toc376868345"/>
+      <w:bookmarkStart w:id="9" w:name="_Toc396314140"/>
       <w:r>
         <w:lastRenderedPageBreak/>
         <w:t>Overview of available libraries</w:t>
@@ -4838,7 +5120,7 @@
       <w:pPr>
         <w:pStyle w:val="Heading2"/>
       </w:pPr>
-      <w:bookmarkStart w:id="10" w:name="_Toc376868346"/>
+      <w:bookmarkStart w:id="10" w:name="_Toc396314141"/>
       <w:r>
         <w:t>Libraries in embedded environment</w:t>
       </w:r>
@@ -4861,7 +5143,7 @@
       <w:pPr>
         <w:pStyle w:val="Heading3"/>
       </w:pPr>
-      <w:bookmarkStart w:id="11" w:name="_Toc376868347"/>
+      <w:bookmarkStart w:id="11" w:name="_Toc396314142"/>
       <w:r>
         <w:t xml:space="preserve">The </w:t>
       </w:r>
@@ -4914,7 +5196,7 @@
       <w:pPr>
         <w:pStyle w:val="Heading3"/>
       </w:pPr>
-      <w:bookmarkStart w:id="12" w:name="_Toc376868348"/>
+      <w:bookmarkStart w:id="12" w:name="_Toc396314143"/>
       <w:r>
         <w:t xml:space="preserve">The </w:t>
       </w:r>
@@ -4942,7 +5224,7 @@
       <w:pPr>
         <w:pStyle w:val="Heading3"/>
       </w:pPr>
-      <w:bookmarkStart w:id="13" w:name="_Toc376868349"/>
+      <w:bookmarkStart w:id="13" w:name="_Toc396314144"/>
       <w:r>
         <w:t xml:space="preserve">The </w:t>
       </w:r>
@@ -4989,7 +5271,7 @@
       <w:pPr>
         <w:pStyle w:val="Heading3"/>
       </w:pPr>
-      <w:bookmarkStart w:id="14" w:name="_Toc376868350"/>
+      <w:bookmarkStart w:id="14" w:name="_Toc396314145"/>
       <w:r>
         <w:t xml:space="preserve">The </w:t>
       </w:r>
@@ -5033,7 +5315,7 @@
       <w:pPr>
         <w:pStyle w:val="Heading2"/>
       </w:pPr>
-      <w:bookmarkStart w:id="15" w:name="_Toc376868351"/>
+      <w:bookmarkStart w:id="15" w:name="_Toc396314146"/>
       <w:r>
         <w:t>The HAL</w:t>
       </w:r>
@@ -5064,7 +5346,7 @@
       <w:pPr>
         <w:pStyle w:val="Heading2"/>
       </w:pPr>
-      <w:bookmarkStart w:id="16" w:name="_Toc376868352"/>
+      <w:bookmarkStart w:id="16" w:name="_Toc396314147"/>
       <w:r>
         <w:t>The embOBJ</w:t>
       </w:r>
@@ -5090,7 +5372,7 @@
       <w:pPr>
         <w:pStyle w:val="sty1Heading"/>
       </w:pPr>
-      <w:bookmarkStart w:id="17" w:name="_Toc376868353"/>
+      <w:bookmarkStart w:id="17" w:name="_Toc396314148"/>
       <w:r>
         <w:lastRenderedPageBreak/>
         <w:t>Programming paradigms on DSPIC</w:t>
@@ -5141,7 +5423,7 @@
       <w:pPr>
         <w:pStyle w:val="Heading2"/>
       </w:pPr>
-      <w:bookmarkStart w:id="18" w:name="_Toc376868354"/>
+      <w:bookmarkStart w:id="18" w:name="_Toc396314149"/>
       <w:r>
         <w:t>The basic application</w:t>
       </w:r>
@@ -5326,7 +5608,7 @@
       <w:pPr>
         <w:pStyle w:val="Heading2"/>
       </w:pPr>
-      <w:bookmarkStart w:id="19" w:name="_Toc376868355"/>
+      <w:bookmarkStart w:id="19" w:name="_Toc396314150"/>
       <w:r>
         <w:t>The HAL application</w:t>
       </w:r>
@@ -5582,7 +5864,7 @@
       <w:pPr>
         <w:pStyle w:val="Heading2"/>
       </w:pPr>
-      <w:bookmarkStart w:id="20" w:name="_Toc376868356"/>
+      <w:bookmarkStart w:id="20" w:name="_Toc396314151"/>
       <w:r>
         <w:t>The embOBJ application</w:t>
       </w:r>
@@ -5984,10 +6266,18 @@
       <w:pPr>
         <w:pStyle w:val="sty1Heading"/>
       </w:pPr>
-      <w:bookmarkStart w:id="21" w:name="_Toc376868357"/>
+      <w:bookmarkStart w:id="21" w:name="_Toc396314152"/>
       <w:r>
         <w:lastRenderedPageBreak/>
-        <w:t>An example of application: the bootloader</w:t>
+        <w:t xml:space="preserve">An example of </w:t>
+      </w:r>
+      <w:r>
+        <w:t>program</w:t>
+      </w:r>
+      <w:bookmarkStart w:id="22" w:name="_GoBack"/>
+      <w:bookmarkEnd w:id="22"/>
+      <w:r>
+        <w:t>: the bootloader</w:t>
       </w:r>
       <w:bookmarkEnd w:id="21"/>
     </w:p>
@@ -6063,7 +6353,7 @@
           <w:lang w:eastAsia="en-US"/>
         </w:rPr>
         <w:pict>
-          <v:group id="_x0000_s4526" editas="canvas" style="width:461.45pt;height:205.2pt;mso-position-horizontal-relative:char;mso-position-vertical-relative:line" coordorigin="1134,631" coordsize="9229,4104" o:gfxdata="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">
+          <v:group id="_x0000_s4526" editas="canvas" style="width:461.45pt;height:205.2pt;mso-position-horizontal-relative:char;mso-position-vertical-relative:line" coordorigin="1134,631" coordsize="9229,4104">
             <v:shape id="_x0000_s4527" type="#_x0000_t75" style="position:absolute;left:1134;top:631;width:9229;height:4104;visibility:visible">
               <v:fill o:detectmouseclick="t"/>
               <v:path o:connecttype="none"/>
@@ -6331,7 +6621,7 @@
           <w:lang w:eastAsia="en-US"/>
         </w:rPr>
         <w:pict>
-          <v:group id="_x0000_s4522" editas="canvas" style="width:461.45pt;height:217.15pt;mso-position-horizontal-relative:char;mso-position-vertical-relative:line" coordorigin="1134,631" coordsize="9229,4343" o:gfxdata="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">
+          <v:group id="_x0000_s4522" editas="canvas" style="width:461.45pt;height:217.15pt;mso-position-horizontal-relative:char;mso-position-vertical-relative:line" coordorigin="1134,631" coordsize="9229,4343">
             <v:shape id="_x0000_s4523" type="#_x0000_t75" style="position:absolute;left:1134;top:631;width:9229;height:4343;visibility:visible">
               <v:fill o:detectmouseclick="t"/>
               <v:path o:connecttype="none"/>
@@ -6629,7 +6919,7 @@
           <w:lang w:eastAsia="en-US"/>
         </w:rPr>
         <w:pict>
-          <v:group id="_x0000_s4543" editas="canvas" style="width:461.45pt;height:250.6pt;mso-position-horizontal-relative:char;mso-position-vertical-relative:line" coordorigin="1134,-277" coordsize="9229,5012" o:gfxdata="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">
+          <v:group id="_x0000_s4543" editas="canvas" style="width:461.45pt;height:250.6pt;mso-position-horizontal-relative:char;mso-position-vertical-relative:line" coordorigin="1134,-277" coordsize="9229,5012">
             <v:shape id="_x0000_s4544" type="#_x0000_t75" style="position:absolute;left:1134;top:-277;width:9229;height:5012;visibility:visible">
               <v:fill o:detectmouseclick="t"/>
               <v:path o:connecttype="none"/>
@@ -6902,7 +7192,7 @@
           <w:lang w:eastAsia="en-US"/>
         </w:rPr>
         <w:pict>
-          <v:group id="Canvas 429" o:spid="_x0000_s4603" editas="canvas" style="width:461.45pt;height:303.9pt;mso-position-horizontal-relative:char;mso-position-vertical-relative:line" coordorigin="1134,-622" coordsize="9229,6078" o:gfxdata="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">
+          <v:group id="Canvas 429" o:spid="_x0000_s4603" editas="canvas" style="width:461.45pt;height:303.9pt;mso-position-horizontal-relative:char;mso-position-vertical-relative:line" coordorigin="1134,-622" coordsize="9229,6078">
             <v:shape id="_x0000_s4604" type="#_x0000_t75" style="position:absolute;left:1134;top:-622;width:9229;height:6078;visibility:visible">
               <v:fill o:detectmouseclick="t"/>
               <v:path o:connecttype="none"/>
@@ -7782,6 +8072,95 @@
     </w:lvl>
   </w:abstractNum>
   <w:abstractNum w:abstractNumId="1">
+    <w:nsid w:val="0431739E"/>
+    <w:multiLevelType w:val="hybridMultilevel"/>
+    <w:tmpl w:val="BAF27D8C"/>
+    <w:lvl w:ilvl="0" w:tplc="0409000F">
+      <w:start w:val="1"/>
+      <w:numFmt w:val="decimal"/>
+      <w:lvlText w:val="%1."/>
+      <w:lvlJc w:val="left"/>
+      <w:pPr>
+        <w:ind w:left="720" w:hanging="360"/>
+      </w:pPr>
+      <w:rPr>
+        <w:rFonts w:hint="default"/>
+      </w:rPr>
+    </w:lvl>
+    <w:lvl w:ilvl="1" w:tplc="04090019" w:tentative="1">
+      <w:start w:val="1"/>
+      <w:numFmt w:val="lowerLetter"/>
+      <w:lvlText w:val="%2."/>
+      <w:lvlJc w:val="left"/>
+      <w:pPr>
+        <w:ind w:left="1440" w:hanging="360"/>
+      </w:pPr>
+    </w:lvl>
+    <w:lvl w:ilvl="2" w:tplc="0409001B" w:tentative="1">
+      <w:start w:val="1"/>
+      <w:numFmt w:val="lowerRoman"/>
+      <w:lvlText w:val="%3."/>
+      <w:lvlJc w:val="right"/>
+      <w:pPr>
+        <w:ind w:left="2160" w:hanging="180"/>
+      </w:pPr>
+    </w:lvl>
+    <w:lvl w:ilvl="3" w:tplc="0409000F" w:tentative="1">
+      <w:start w:val="1"/>
+      <w:numFmt w:val="decimal"/>
+      <w:lvlText w:val="%4."/>
+      <w:lvlJc w:val="left"/>
+      <w:pPr>
+        <w:ind w:left="2880" w:hanging="360"/>
+      </w:pPr>
+    </w:lvl>
+    <w:lvl w:ilvl="4" w:tplc="04090019" w:tentative="1">
+      <w:start w:val="1"/>
+      <w:numFmt w:val="lowerLetter"/>
+      <w:lvlText w:val="%5."/>
+      <w:lvlJc w:val="left"/>
+      <w:pPr>
+        <w:ind w:left="3600" w:hanging="360"/>
+      </w:pPr>
+    </w:lvl>
+    <w:lvl w:ilvl="5" w:tplc="0409001B" w:tentative="1">
+      <w:start w:val="1"/>
+      <w:numFmt w:val="lowerRoman"/>
+      <w:lvlText w:val="%6."/>
+      <w:lvlJc w:val="right"/>
+      <w:pPr>
+        <w:ind w:left="4320" w:hanging="180"/>
+      </w:pPr>
+    </w:lvl>
+    <w:lvl w:ilvl="6" w:tplc="0409000F" w:tentative="1">
+      <w:start w:val="1"/>
+      <w:numFmt w:val="decimal"/>
+      <w:lvlText w:val="%7."/>
+      <w:lvlJc w:val="left"/>
+      <w:pPr>
+        <w:ind w:left="5040" w:hanging="360"/>
+      </w:pPr>
+    </w:lvl>
+    <w:lvl w:ilvl="7" w:tplc="04090019" w:tentative="1">
+      <w:start w:val="1"/>
+      <w:numFmt w:val="lowerLetter"/>
+      <w:lvlText w:val="%8."/>
+      <w:lvlJc w:val="left"/>
+      <w:pPr>
+        <w:ind w:left="5760" w:hanging="360"/>
+      </w:pPr>
+    </w:lvl>
+    <w:lvl w:ilvl="8" w:tplc="0409001B" w:tentative="1">
+      <w:start w:val="1"/>
+      <w:numFmt w:val="lowerRoman"/>
+      <w:lvlText w:val="%9."/>
+      <w:lvlJc w:val="right"/>
+      <w:pPr>
+        <w:ind w:left="6480" w:hanging="180"/>
+      </w:pPr>
+    </w:lvl>
+  </w:abstractNum>
+  <w:abstractNum w:abstractNumId="2">
     <w:nsid w:val="0C7E69A8"/>
     <w:multiLevelType w:val="hybridMultilevel"/>
     <w:tmpl w:val="451EEDBC"/>
@@ -7894,7 +8273,7 @@
       </w:rPr>
     </w:lvl>
   </w:abstractNum>
-  <w:abstractNum w:abstractNumId="2">
+  <w:abstractNum w:abstractNumId="3">
     <w:nsid w:val="1E4626E6"/>
     <w:multiLevelType w:val="hybridMultilevel"/>
     <w:tmpl w:val="F98E65F6"/>
@@ -8008,7 +8387,7 @@
       </w:rPr>
     </w:lvl>
   </w:abstractNum>
-  <w:abstractNum w:abstractNumId="3">
+  <w:abstractNum w:abstractNumId="4">
     <w:nsid w:val="20C72245"/>
     <w:multiLevelType w:val="hybridMultilevel"/>
     <w:tmpl w:val="2F8A183C"/>
@@ -8122,7 +8501,7 @@
       </w:rPr>
     </w:lvl>
   </w:abstractNum>
-  <w:abstractNum w:abstractNumId="4">
+  <w:abstractNum w:abstractNumId="5">
     <w:nsid w:val="21255214"/>
     <w:multiLevelType w:val="hybridMultilevel"/>
     <w:tmpl w:val="C0A87742"/>
@@ -8211,7 +8590,7 @@
       </w:pPr>
     </w:lvl>
   </w:abstractNum>
-  <w:abstractNum w:abstractNumId="5">
+  <w:abstractNum w:abstractNumId="6">
     <w:nsid w:val="54C729F2"/>
     <w:multiLevelType w:val="hybridMultilevel"/>
     <w:tmpl w:val="CD827714"/>
@@ -8324,7 +8703,7 @@
       </w:rPr>
     </w:lvl>
   </w:abstractNum>
-  <w:abstractNum w:abstractNumId="6">
+  <w:abstractNum w:abstractNumId="7">
     <w:nsid w:val="56681D93"/>
     <w:multiLevelType w:val="hybridMultilevel"/>
     <w:tmpl w:val="1794120A"/>
@@ -8413,7 +8792,7 @@
       </w:pPr>
     </w:lvl>
   </w:abstractNum>
-  <w:abstractNum w:abstractNumId="7">
+  <w:abstractNum w:abstractNumId="8">
     <w:nsid w:val="5A4C6F67"/>
     <w:multiLevelType w:val="hybridMultilevel"/>
     <w:tmpl w:val="14FC5C5E"/>
@@ -8526,7 +8905,7 @@
       </w:rPr>
     </w:lvl>
   </w:abstractNum>
-  <w:abstractNum w:abstractNumId="8">
+  <w:abstractNum w:abstractNumId="9">
     <w:nsid w:val="5F17446E"/>
     <w:multiLevelType w:val="hybridMultilevel"/>
     <w:tmpl w:val="BFCA23A0"/>
@@ -8615,7 +8994,7 @@
       </w:pPr>
     </w:lvl>
   </w:abstractNum>
-  <w:abstractNum w:abstractNumId="9">
+  <w:abstractNum w:abstractNumId="10">
     <w:nsid w:val="6318543B"/>
     <w:multiLevelType w:val="hybridMultilevel"/>
     <w:tmpl w:val="0D48F6B0"/>
@@ -8728,7 +9107,7 @@
       </w:rPr>
     </w:lvl>
   </w:abstractNum>
-  <w:abstractNum w:abstractNumId="10">
+  <w:abstractNum w:abstractNumId="11">
     <w:nsid w:val="6568230F"/>
     <w:multiLevelType w:val="hybridMultilevel"/>
     <w:tmpl w:val="30441018"/>
@@ -8817,7 +9196,7 @@
       </w:pPr>
     </w:lvl>
   </w:abstractNum>
-  <w:abstractNum w:abstractNumId="11">
+  <w:abstractNum w:abstractNumId="12">
     <w:nsid w:val="777D411A"/>
     <w:multiLevelType w:val="multilevel"/>
     <w:tmpl w:val="3B44F74A"/>
@@ -8912,41 +9291,136 @@
       </w:pPr>
     </w:lvl>
   </w:abstractNum>
+  <w:abstractNum w:abstractNumId="13">
+    <w:nsid w:val="7A60092D"/>
+    <w:multiLevelType w:val="hybridMultilevel"/>
+    <w:tmpl w:val="67E2D060"/>
+    <w:lvl w:ilvl="0" w:tplc="84D2E216">
+      <w:start w:val="1"/>
+      <w:numFmt w:val="lowerLetter"/>
+      <w:lvlText w:val="%1."/>
+      <w:lvlJc w:val="left"/>
+      <w:pPr>
+        <w:ind w:left="720" w:hanging="360"/>
+      </w:pPr>
+      <w:rPr>
+        <w:rFonts w:ascii="Helvetica" w:eastAsia="Times New Roman" w:hAnsi="Helvetica" w:cs="Times New Roman"/>
+      </w:rPr>
+    </w:lvl>
+    <w:lvl w:ilvl="1" w:tplc="04090019" w:tentative="1">
+      <w:start w:val="1"/>
+      <w:numFmt w:val="lowerLetter"/>
+      <w:lvlText w:val="%2."/>
+      <w:lvlJc w:val="left"/>
+      <w:pPr>
+        <w:ind w:left="1440" w:hanging="360"/>
+      </w:pPr>
+    </w:lvl>
+    <w:lvl w:ilvl="2" w:tplc="0409001B" w:tentative="1">
+      <w:start w:val="1"/>
+      <w:numFmt w:val="lowerRoman"/>
+      <w:lvlText w:val="%3."/>
+      <w:lvlJc w:val="right"/>
+      <w:pPr>
+        <w:ind w:left="2160" w:hanging="180"/>
+      </w:pPr>
+    </w:lvl>
+    <w:lvl w:ilvl="3" w:tplc="0409000F" w:tentative="1">
+      <w:start w:val="1"/>
+      <w:numFmt w:val="decimal"/>
+      <w:lvlText w:val="%4."/>
+      <w:lvlJc w:val="left"/>
+      <w:pPr>
+        <w:ind w:left="2880" w:hanging="360"/>
+      </w:pPr>
+    </w:lvl>
+    <w:lvl w:ilvl="4" w:tplc="04090019" w:tentative="1">
+      <w:start w:val="1"/>
+      <w:numFmt w:val="lowerLetter"/>
+      <w:lvlText w:val="%5."/>
+      <w:lvlJc w:val="left"/>
+      <w:pPr>
+        <w:ind w:left="3600" w:hanging="360"/>
+      </w:pPr>
+    </w:lvl>
+    <w:lvl w:ilvl="5" w:tplc="0409001B" w:tentative="1">
+      <w:start w:val="1"/>
+      <w:numFmt w:val="lowerRoman"/>
+      <w:lvlText w:val="%6."/>
+      <w:lvlJc w:val="right"/>
+      <w:pPr>
+        <w:ind w:left="4320" w:hanging="180"/>
+      </w:pPr>
+    </w:lvl>
+    <w:lvl w:ilvl="6" w:tplc="0409000F" w:tentative="1">
+      <w:start w:val="1"/>
+      <w:numFmt w:val="decimal"/>
+      <w:lvlText w:val="%7."/>
+      <w:lvlJc w:val="left"/>
+      <w:pPr>
+        <w:ind w:left="5040" w:hanging="360"/>
+      </w:pPr>
+    </w:lvl>
+    <w:lvl w:ilvl="7" w:tplc="04090019" w:tentative="1">
+      <w:start w:val="1"/>
+      <w:numFmt w:val="lowerLetter"/>
+      <w:lvlText w:val="%8."/>
+      <w:lvlJc w:val="left"/>
+      <w:pPr>
+        <w:ind w:left="5760" w:hanging="360"/>
+      </w:pPr>
+    </w:lvl>
+    <w:lvl w:ilvl="8" w:tplc="0409001B" w:tentative="1">
+      <w:start w:val="1"/>
+      <w:numFmt w:val="lowerRoman"/>
+      <w:lvlText w:val="%9."/>
+      <w:lvlJc w:val="right"/>
+      <w:pPr>
+        <w:ind w:left="6480" w:hanging="180"/>
+      </w:pPr>
+    </w:lvl>
+  </w:abstractNum>
   <w:num w:numId="1">
-    <w:abstractNumId w:val="11"/>
+    <w:abstractNumId w:val="12"/>
   </w:num>
   <w:num w:numId="2">
+    <w:abstractNumId w:val="4"/>
+  </w:num>
+  <w:num w:numId="3">
     <w:abstractNumId w:val="3"/>
   </w:num>
-  <w:num w:numId="3">
+  <w:num w:numId="4">
+    <w:abstractNumId w:val="8"/>
+  </w:num>
+  <w:num w:numId="5">
+    <w:abstractNumId w:val="6"/>
+  </w:num>
+  <w:num w:numId="6">
     <w:abstractNumId w:val="2"/>
   </w:num>
-  <w:num w:numId="4">
-    <w:abstractNumId w:val="7"/>
+  <w:num w:numId="7">
+    <w:abstractNumId w:val="9"/>
   </w:num>
-  <w:num w:numId="5">
+  <w:num w:numId="8">
+    <w:abstractNumId w:val="10"/>
+  </w:num>
+  <w:num w:numId="9">
     <w:abstractNumId w:val="5"/>
   </w:num>
-  <w:num w:numId="6">
-    <w:abstractNumId w:val="1"/>
-  </w:num>
-  <w:num w:numId="7">
-    <w:abstractNumId w:val="8"/>
-  </w:num>
-  <w:num w:numId="8">
-    <w:abstractNumId w:val="9"/>
-  </w:num>
-  <w:num w:numId="9">
-    <w:abstractNumId w:val="4"/>
-  </w:num>
   <w:num w:numId="10">
-    <w:abstractNumId w:val="10"/>
+    <w:abstractNumId w:val="11"/>
   </w:num>
   <w:num w:numId="11">
     <w:abstractNumId w:val="0"/>
   </w:num>
   <w:num w:numId="12">
-    <w:abstractNumId w:val="6"/>
+    <w:abstractNumId w:val="7"/>
+  </w:num>
+  <w:num w:numId="13">
+    <w:abstractNumId w:val="1"/>
+  </w:num>
+  <w:num w:numId="14">
+    <w:abstractNumId w:val="13"/>
   </w:num>
   <w:numIdMacAtCleanup w:val="4"/>
 </w:numbering>
@@ -10481,7 +10955,6 @@
     <w:basedOn w:val="TableNormal"/>
     <w:rsid w:val="0007447A"/>
     <w:tblPr>
-      <w:tblInd w:w="0" w:type="dxa"/>
       <w:tblBorders>
         <w:top w:val="single" w:sz="4" w:space="0" w:color="000000" w:themeColor="text1"/>
         <w:left w:val="single" w:sz="4" w:space="0" w:color="000000" w:themeColor="text1"/>
@@ -10490,12 +10963,6 @@
         <w:insideH w:val="single" w:sz="4" w:space="0" w:color="000000" w:themeColor="text1"/>
         <w:insideV w:val="single" w:sz="4" w:space="0" w:color="000000" w:themeColor="text1"/>
       </w:tblBorders>
-      <w:tblCellMar>
-        <w:top w:w="0" w:type="dxa"/>
-        <w:left w:w="108" w:type="dxa"/>
-        <w:bottom w:w="0" w:type="dxa"/>
-        <w:right w:w="108" w:type="dxa"/>
-      </w:tblCellMar>
     </w:tblPr>
   </w:style>
   <w:style w:type="paragraph" w:customStyle="1" w:styleId="stytitle">
@@ -11113,7 +11580,7 @@
 </file>
 
 <file path=customXml/itemProps1.xml><?xml version="1.0" encoding="utf-8"?>
-<ds:datastoreItem xmlns:ds="http://schemas.openxmlformats.org/officeDocument/2006/customXml" ds:itemID="{9C8B2366-9695-4CCA-8FD9-D46C8CEBA8BD}">
+<ds:datastoreItem xmlns:ds="http://schemas.openxmlformats.org/officeDocument/2006/customXml" ds:itemID="{745D7D85-D103-4582-B168-8526FAE14566}">
   <ds:schemaRefs>
     <ds:schemaRef ds:uri="http://schemas.openxmlformats.org/officeDocument/2006/bibliography"/>
   </ds:schemaRefs>

</xml_diff>